<commit_message>
Correction fn abs() sans math dans S8
</commit_message>
<xml_diff>
--- a/content/Semaine10/Examen/questions.docx
+++ b/content/Semaine10/Examen/questions.docx
@@ -3,97 +3,129 @@
 <w:document xmlns:wpc="http://schemas.microsoft.com/office/word/2010/wordprocessingCanvas" xmlns:cx="http://schemas.microsoft.com/office/drawing/2014/chartex" xmlns:cx1="http://schemas.microsoft.com/office/drawing/2015/9/8/chartex" xmlns:cx2="http://schemas.microsoft.com/office/drawing/2015/10/21/chartex" xmlns:cx3="http://schemas.microsoft.com/office/drawing/2016/5/9/chartex" xmlns:cx4="http://schemas.microsoft.com/office/drawing/2016/5/10/chartex" xmlns:cx5="http://schemas.microsoft.com/office/drawing/2016/5/11/chartex" xmlns:cx6="http://schemas.microsoft.com/office/drawing/2016/5/12/chartex" xmlns:cx7="http://schemas.microsoft.com/office/drawing/2016/5/13/chartex" xmlns:cx8="http://schemas.microsoft.com/office/drawing/2016/5/14/chartex" xmlns:mc="http://schemas.openxmlformats.org/markup-compatibility/2006" xmlns:aink="http://schemas.microsoft.com/office/drawing/2016/ink" xmlns:am3d="http://schemas.microsoft.com/office/drawing/2017/model3d" xmlns:o="urn:schemas-microsoft-com:office:office" xmlns:oel="http://schemas.microsoft.com/office/2019/extlst" xmlns:r="http://schemas.openxmlformats.org/officeDocument/2006/relationships" xmlns:m="http://schemas.openxmlformats.org/officeDocument/2006/math" xmlns:v="urn:schemas-microsoft-com:vml" xmlns:wp14="http://schemas.microsoft.com/office/word/2010/wordprocessingDrawing" xmlns:wp="http://schemas.openxmlformats.org/drawingml/2006/wordprocessingDrawing" xmlns:w10="urn:schemas-microsoft-com:office:word" xmlns:w="http://schemas.openxmlformats.org/wordprocessingml/2006/main" xmlns:w14="http://schemas.microsoft.com/office/word/2010/wordml" xmlns:w15="http://schemas.microsoft.com/office/word/2012/wordml" xmlns:w16cex="http://schemas.microsoft.com/office/word/2018/wordml/cex" xmlns:w16cid="http://schemas.microsoft.com/office/word/2016/wordml/cid" xmlns:w16="http://schemas.microsoft.com/office/word/2018/wordml" xmlns:w16du="http://schemas.microsoft.com/office/word/2023/wordml/word16du" xmlns:w16sdtdh="http://schemas.microsoft.com/office/word/2020/wordml/sdtdatahash" xmlns:w16se="http://schemas.microsoft.com/office/word/2015/wordml/symex" xmlns:wpg="http://schemas.microsoft.com/office/word/2010/wordprocessingGroup" xmlns:wpi="http://schemas.microsoft.com/office/word/2010/wordprocessingInk" xmlns:wne="http://schemas.microsoft.com/office/word/2006/wordml" xmlns:wps="http://schemas.microsoft.com/office/word/2010/wordprocessingShape" mc:Ignorable="w14 w15 w16se w16cid w16 w16cex w16sdtdh w16du wp14">
   <w:body>
     <w:p>
-      <w:r>
-        <w:t>Bien sûr ! Voici un quiz sur Python avec des questions de difficulté variée pour chaque sujet mentionné :</w:t>
+      <w:pPr>
+        <w:pStyle w:val="Titre1"/>
+      </w:pPr>
+      <w:r>
+        <w:t>### Analyse problème: ordonner les étapes d’un code à trous</w:t>
+      </w:r>
+    </w:p>
+    <w:p>
+      <w:r>
+        <w:t>1. **Facile (choix multiples)</w:t>
+      </w:r>
+      <w:proofErr w:type="gramStart"/>
+      <w:r>
+        <w:t xml:space="preserve"> :*</w:t>
+      </w:r>
+      <w:proofErr w:type="gramEnd"/>
+      <w:r>
+        <w:t>*</w:t>
+      </w:r>
+    </w:p>
+    <w:p>
+      <w:r>
+        <w:t xml:space="preserve">   Quelle est la première étape dans l'analyse d'un problème en programmation ?</w:t>
+      </w:r>
+    </w:p>
+    <w:p>
+      <w:r>
+        <w:t xml:space="preserve">   - a) Écrire le code</w:t>
+      </w:r>
+    </w:p>
+    <w:p>
+      <w:r>
+        <w:t xml:space="preserve">   - b) Tester le programme</w:t>
+      </w:r>
+    </w:p>
+    <w:p>
+      <w:r>
+        <w:t xml:space="preserve">   - c) Comprendre le problème</w:t>
+      </w:r>
+    </w:p>
+    <w:p>
+      <w:r>
+        <w:t xml:space="preserve">   - d) Déboguer le code</w:t>
       </w:r>
     </w:p>
     <w:p/>
     <w:p>
       <w:r>
-        <w:t>### Analyse problème: ordonner les étapes d’un code à trous</w:t>
-      </w:r>
-    </w:p>
-    <w:p>
-      <w:r>
-        <w:t>1. **Facile (choix multiples) :**</w:t>
-      </w:r>
-    </w:p>
-    <w:p>
-      <w:r>
-        <w:t xml:space="preserve">   Quelle est la première étape dans l'analyse d'un problème en programmation ?</w:t>
-      </w:r>
-    </w:p>
-    <w:p>
-      <w:r>
-        <w:t xml:space="preserve">   - a) Écrire le code</w:t>
-      </w:r>
-    </w:p>
-    <w:p>
-      <w:r>
-        <w:t xml:space="preserve">   - b) Tester le programme</w:t>
-      </w:r>
-    </w:p>
-    <w:p>
-      <w:r>
-        <w:t xml:space="preserve">   - c) Comprendre le problème</w:t>
-      </w:r>
-    </w:p>
-    <w:p>
-      <w:r>
-        <w:t xml:space="preserve">   - d) Déboguer le code</w:t>
+        <w:t>2. **Moyenne (à trous)</w:t>
+      </w:r>
+      <w:proofErr w:type="gramStart"/>
+      <w:r>
+        <w:t xml:space="preserve"> :*</w:t>
+      </w:r>
+      <w:proofErr w:type="gramEnd"/>
+      <w:r>
+        <w:t>*</w:t>
+      </w:r>
+    </w:p>
+    <w:p>
+      <w:r>
+        <w:t xml:space="preserve">   Complétez les étapes suivantes pour résoudre un problème en Python :</w:t>
+      </w:r>
+    </w:p>
+    <w:p>
+      <w:r>
+        <w:t xml:space="preserve">   1. Comprendre le problème</w:t>
+      </w:r>
+    </w:p>
+    <w:p>
+      <w:r>
+        <w:t xml:space="preserve">   2. _________</w:t>
+      </w:r>
+    </w:p>
+    <w:p>
+      <w:r>
+        <w:t xml:space="preserve">   3. Écrire le code</w:t>
+      </w:r>
+    </w:p>
+    <w:p>
+      <w:r>
+        <w:t xml:space="preserve">   4. Tester le code</w:t>
       </w:r>
     </w:p>
     <w:p/>
     <w:p>
       <w:r>
-        <w:t>2. **Moyenne (à trous) :**</w:t>
-      </w:r>
-    </w:p>
-    <w:p>
-      <w:r>
-        <w:t xml:space="preserve">   Complétez les étapes suivantes pour résoudre un problème en Python :</w:t>
-      </w:r>
-    </w:p>
-    <w:p>
-      <w:r>
-        <w:t xml:space="preserve">   1. Comprendre le problème</w:t>
-      </w:r>
-    </w:p>
-    <w:p>
-      <w:r>
-        <w:t xml:space="preserve">   2. _________</w:t>
-      </w:r>
-    </w:p>
-    <w:p>
-      <w:r>
-        <w:t xml:space="preserve">   3. Écrire le code</w:t>
-      </w:r>
-    </w:p>
-    <w:p>
-      <w:r>
-        <w:t xml:space="preserve">   4. Tester le code</w:t>
+        <w:t>3. **Difficile (composition)</w:t>
+      </w:r>
+      <w:proofErr w:type="gramStart"/>
+      <w:r>
+        <w:t xml:space="preserve"> :*</w:t>
+      </w:r>
+      <w:proofErr w:type="gramEnd"/>
+      <w:r>
+        <w:t>*</w:t>
+      </w:r>
+    </w:p>
+    <w:p>
+      <w:r>
+        <w:t xml:space="preserve">   Décrivez les étapes nécessaires pour analyser et résoudre un problème de calcul de la moyenne de notes d'étudiants en Python. Incluez la compréhension du problème, la planification, l'écriture du code, et les tests.</w:t>
       </w:r>
     </w:p>
     <w:p/>
     <w:p>
-      <w:r>
-        <w:t>3. **Difficile (composition) :**</w:t>
-      </w:r>
-    </w:p>
-    <w:p>
-      <w:r>
-        <w:t xml:space="preserve">   Décrivez les étapes nécessaires pour analyser et résoudre un problème de calcul de la moyenne de notes d'étudiants en Python. Incluez la compréhension du problème, la planification, l'écriture du code, et les tests.</w:t>
-      </w:r>
-    </w:p>
-    <w:p/>
-    <w:p>
+      <w:pPr>
+        <w:pStyle w:val="Titre1"/>
+      </w:pPr>
       <w:r>
         <w:t>### Variables et types de données</w:t>
       </w:r>
     </w:p>
     <w:p>
       <w:r>
-        <w:t>1. **Facile (choix multiples) :**</w:t>
+        <w:t>1. **Facile (choix multiples)</w:t>
+      </w:r>
+      <w:proofErr w:type="gramStart"/>
+      <w:r>
+        <w:t xml:space="preserve"> :*</w:t>
+      </w:r>
+      <w:proofErr w:type="gramEnd"/>
+      <w:r>
+        <w:t>*</w:t>
       </w:r>
     </w:p>
     <w:p>
@@ -102,30 +134,76 @@
       </w:r>
     </w:p>
     <w:p>
-      <w:r>
-        <w:t xml:space="preserve">   - a) float</w:t>
-      </w:r>
-    </w:p>
-    <w:p>
-      <w:r>
+      <w:pPr>
+        <w:rPr>
+          <w:lang w:val="en-CA"/>
+        </w:rPr>
+      </w:pPr>
+      <w:r>
+        <w:t xml:space="preserve">   </w:t>
+      </w:r>
+      <w:r>
+        <w:rPr>
+          <w:lang w:val="en-CA"/>
+        </w:rPr>
+        <w:t>- a) float</w:t>
+      </w:r>
+    </w:p>
+    <w:p>
+      <w:pPr>
+        <w:rPr>
+          <w:lang w:val="en-CA"/>
+        </w:rPr>
+      </w:pPr>
+      <w:r>
+        <w:rPr>
+          <w:lang w:val="en-CA"/>
+        </w:rPr>
         <w:lastRenderedPageBreak/>
         <w:t xml:space="preserve">   - b) int</w:t>
       </w:r>
     </w:p>
     <w:p>
-      <w:r>
+      <w:pPr>
+        <w:rPr>
+          <w:lang w:val="en-CA"/>
+        </w:rPr>
+      </w:pPr>
+      <w:r>
+        <w:rPr>
+          <w:lang w:val="en-CA"/>
+        </w:rPr>
         <w:t xml:space="preserve">   - c) str</w:t>
       </w:r>
     </w:p>
     <w:p>
       <w:r>
-        <w:t xml:space="preserve">   - d) bool</w:t>
-      </w:r>
+        <w:rPr>
+          <w:lang w:val="en-CA"/>
+        </w:rPr>
+        <w:t xml:space="preserve">   </w:t>
+      </w:r>
+      <w:r>
+        <w:t xml:space="preserve">- d) </w:t>
+      </w:r>
+      <w:proofErr w:type="spellStart"/>
+      <w:r>
+        <w:t>bool</w:t>
+      </w:r>
+      <w:proofErr w:type="spellEnd"/>
     </w:p>
     <w:p/>
     <w:p>
       <w:r>
-        <w:t>2. **Moyenne (à trous) :**</w:t>
+        <w:t>2. **Moyenne (à trous)</w:t>
+      </w:r>
+      <w:proofErr w:type="gramStart"/>
+      <w:r>
+        <w:t xml:space="preserve"> :*</w:t>
+      </w:r>
+      <w:proofErr w:type="gramEnd"/>
+      <w:r>
+        <w:t>*</w:t>
       </w:r>
     </w:p>
     <w:p>
@@ -151,7 +229,15 @@
     <w:p/>
     <w:p>
       <w:r>
-        <w:t>3. **Difficile (composition) :**</w:t>
+        <w:t>3. **Difficile (composition)</w:t>
+      </w:r>
+      <w:proofErr w:type="gramStart"/>
+      <w:r>
+        <w:t xml:space="preserve"> :*</w:t>
+      </w:r>
+      <w:proofErr w:type="gramEnd"/>
+      <w:r>
+        <w:t>*</w:t>
       </w:r>
     </w:p>
     <w:p>
@@ -161,13 +247,24 @@
     </w:p>
     <w:p/>
     <w:p>
+      <w:pPr>
+        <w:pStyle w:val="Titre1"/>
+      </w:pPr>
       <w:r>
         <w:t>### Input, print et transtypage</w:t>
       </w:r>
     </w:p>
     <w:p>
       <w:r>
-        <w:t>1. **Facile (choix multiples) :**</w:t>
+        <w:t>1. **Facile (choix multiples)</w:t>
+      </w:r>
+      <w:proofErr w:type="gramStart"/>
+      <w:r>
+        <w:t xml:space="preserve"> :*</w:t>
+      </w:r>
+      <w:proofErr w:type="gramEnd"/>
+      <w:r>
+        <w:t>*</w:t>
       </w:r>
     </w:p>
     <w:p>
@@ -176,29 +273,120 @@
       </w:r>
     </w:p>
     <w:p>
-      <w:r>
-        <w:t xml:space="preserve">   - a) input()</w:t>
-      </w:r>
-    </w:p>
-    <w:p>
-      <w:r>
-        <w:t xml:space="preserve">   - b) print()</w:t>
-      </w:r>
-    </w:p>
-    <w:p>
-      <w:r>
-        <w:t xml:space="preserve">   - c) display()</w:t>
-      </w:r>
-    </w:p>
-    <w:p>
-      <w:r>
-        <w:t xml:space="preserve">   - d) show()</w:t>
+      <w:pPr>
+        <w:rPr>
+          <w:lang w:val="en-CA"/>
+        </w:rPr>
+      </w:pPr>
+      <w:r>
+        <w:t xml:space="preserve">   </w:t>
+      </w:r>
+      <w:r>
+        <w:rPr>
+          <w:lang w:val="en-CA"/>
+        </w:rPr>
+        <w:t xml:space="preserve">- a) </w:t>
+      </w:r>
+      <w:proofErr w:type="gramStart"/>
+      <w:r>
+        <w:rPr>
+          <w:lang w:val="en-CA"/>
+        </w:rPr>
+        <w:t>input(</w:t>
+      </w:r>
+      <w:proofErr w:type="gramEnd"/>
+      <w:r>
+        <w:rPr>
+          <w:lang w:val="en-CA"/>
+        </w:rPr>
+        <w:t>)</w:t>
+      </w:r>
+    </w:p>
+    <w:p>
+      <w:pPr>
+        <w:rPr>
+          <w:lang w:val="en-CA"/>
+        </w:rPr>
+      </w:pPr>
+      <w:r>
+        <w:rPr>
+          <w:lang w:val="en-CA"/>
+        </w:rPr>
+        <w:t xml:space="preserve">   - b) </w:t>
+      </w:r>
+      <w:proofErr w:type="gramStart"/>
+      <w:r>
+        <w:rPr>
+          <w:lang w:val="en-CA"/>
+        </w:rPr>
+        <w:t>print(</w:t>
+      </w:r>
+      <w:proofErr w:type="gramEnd"/>
+      <w:r>
+        <w:rPr>
+          <w:lang w:val="en-CA"/>
+        </w:rPr>
+        <w:t>)</w:t>
+      </w:r>
+    </w:p>
+    <w:p>
+      <w:pPr>
+        <w:rPr>
+          <w:lang w:val="en-CA"/>
+        </w:rPr>
+      </w:pPr>
+      <w:r>
+        <w:rPr>
+          <w:lang w:val="en-CA"/>
+        </w:rPr>
+        <w:t xml:space="preserve">   - c) </w:t>
+      </w:r>
+      <w:proofErr w:type="gramStart"/>
+      <w:r>
+        <w:rPr>
+          <w:lang w:val="en-CA"/>
+        </w:rPr>
+        <w:t>display(</w:t>
+      </w:r>
+      <w:proofErr w:type="gramEnd"/>
+      <w:r>
+        <w:rPr>
+          <w:lang w:val="en-CA"/>
+        </w:rPr>
+        <w:t>)</w:t>
+      </w:r>
+    </w:p>
+    <w:p>
+      <w:r>
+        <w:rPr>
+          <w:lang w:val="en-CA"/>
+        </w:rPr>
+        <w:t xml:space="preserve">   </w:t>
+      </w:r>
+      <w:r>
+        <w:t xml:space="preserve">- d) </w:t>
+      </w:r>
+      <w:proofErr w:type="gramStart"/>
+      <w:r>
+        <w:t>show(</w:t>
+      </w:r>
+      <w:proofErr w:type="gramEnd"/>
+      <w:r>
+        <w:t>)</w:t>
       </w:r>
     </w:p>
     <w:p/>
     <w:p>
       <w:r>
-        <w:t>2. **Moyenne (à trous) :**</w:t>
+        <w:t>2. **Moyenne (à trous)</w:t>
+      </w:r>
+      <w:proofErr w:type="gramStart"/>
+      <w:r>
+        <w:t xml:space="preserve"> :*</w:t>
+      </w:r>
+      <w:proofErr w:type="gramEnd"/>
+      <w:r>
+        <w:t>*</w:t>
       </w:r>
     </w:p>
     <w:p>
@@ -207,19 +395,468 @@
       </w:r>
     </w:p>
     <w:p>
+      <w:pPr>
+        <w:rPr>
+          <w:lang w:val="en-CA"/>
+        </w:rPr>
+      </w:pPr>
+      <w:r>
+        <w:t xml:space="preserve">   </w:t>
+      </w:r>
+      <w:r>
+        <w:rPr>
+          <w:lang w:val="en-CA"/>
+        </w:rPr>
+        <w:t>```python</w:t>
+      </w:r>
+    </w:p>
+    <w:p>
+      <w:pPr>
+        <w:rPr>
+          <w:lang w:val="en-CA"/>
+        </w:rPr>
+      </w:pPr>
+      <w:r>
+        <w:rPr>
+          <w:lang w:val="en-CA"/>
+        </w:rPr>
+        <w:lastRenderedPageBreak/>
+        <w:t xml:space="preserve">   </w:t>
+      </w:r>
+      <w:proofErr w:type="spellStart"/>
+      <w:r>
+        <w:rPr>
+          <w:lang w:val="en-CA"/>
+        </w:rPr>
+        <w:t>age_str</w:t>
+      </w:r>
+      <w:proofErr w:type="spellEnd"/>
+      <w:r>
+        <w:rPr>
+          <w:lang w:val="en-CA"/>
+        </w:rPr>
+        <w:t xml:space="preserve"> = "25"</w:t>
+      </w:r>
+    </w:p>
+    <w:p>
+      <w:pPr>
+        <w:rPr>
+          <w:lang w:val="en-CA"/>
+        </w:rPr>
+      </w:pPr>
+      <w:r>
+        <w:rPr>
+          <w:lang w:val="en-CA"/>
+        </w:rPr>
+        <w:t xml:space="preserve">   </w:t>
+      </w:r>
+      <w:proofErr w:type="spellStart"/>
+      <w:r>
+        <w:rPr>
+          <w:lang w:val="en-CA"/>
+        </w:rPr>
+        <w:t>age_int</w:t>
+      </w:r>
+      <w:proofErr w:type="spellEnd"/>
+      <w:r>
+        <w:rPr>
+          <w:lang w:val="en-CA"/>
+        </w:rPr>
+        <w:t xml:space="preserve"> = _________(</w:t>
+      </w:r>
+      <w:proofErr w:type="spellStart"/>
+      <w:r>
+        <w:rPr>
+          <w:lang w:val="en-CA"/>
+        </w:rPr>
+        <w:t>age_str</w:t>
+      </w:r>
+      <w:proofErr w:type="spellEnd"/>
+      <w:r>
+        <w:rPr>
+          <w:lang w:val="en-CA"/>
+        </w:rPr>
+        <w:t>)</w:t>
+      </w:r>
+    </w:p>
+    <w:p>
+      <w:r>
+        <w:rPr>
+          <w:lang w:val="en-CA"/>
+        </w:rPr>
+        <w:t xml:space="preserve">   </w:t>
+      </w:r>
+      <w:r>
+        <w:t>```</w:t>
+      </w:r>
+    </w:p>
+    <w:p/>
+    <w:p>
+      <w:r>
+        <w:t>3. **Difficile (composition)</w:t>
+      </w:r>
+      <w:proofErr w:type="gramStart"/>
+      <w:r>
+        <w:t xml:space="preserve"> :*</w:t>
+      </w:r>
+      <w:proofErr w:type="gramEnd"/>
+      <w:r>
+        <w:t>*</w:t>
+      </w:r>
+    </w:p>
+    <w:p>
+      <w:r>
+        <w:t xml:space="preserve">   Écrivez un programme en Python qui demande à l'utilisateur son nom et son âge, puis affiche un message personnalisé en utilisant le transtypage pour convertir l'âge en entier.</w:t>
+      </w:r>
+    </w:p>
+    <w:p/>
+    <w:p>
+      <w:r>
+        <w:t>### If</w:t>
+      </w:r>
+    </w:p>
+    <w:p>
+      <w:r>
+        <w:t>1. **Facile (choix multiples)</w:t>
+      </w:r>
+      <w:proofErr w:type="gramStart"/>
+      <w:r>
+        <w:t xml:space="preserve"> :*</w:t>
+      </w:r>
+      <w:proofErr w:type="gramEnd"/>
+      <w:r>
+        <w:t>*</w:t>
+      </w:r>
+    </w:p>
+    <w:p>
+      <w:r>
+        <w:t xml:space="preserve">   Quelle est la syntaxe correcte pour une condition `if` en Python ?</w:t>
+      </w:r>
+    </w:p>
+    <w:p>
+      <w:pPr>
+        <w:rPr>
+          <w:lang w:val="en-CA"/>
+        </w:rPr>
+      </w:pPr>
+      <w:r>
+        <w:t xml:space="preserve">   </w:t>
+      </w:r>
+      <w:r>
+        <w:rPr>
+          <w:lang w:val="en-CA"/>
+        </w:rPr>
+        <w:t>- a) if x == 10 then:</w:t>
+      </w:r>
+    </w:p>
+    <w:p>
+      <w:pPr>
+        <w:rPr>
+          <w:lang w:val="en-CA"/>
+        </w:rPr>
+      </w:pPr>
+      <w:r>
+        <w:rPr>
+          <w:lang w:val="en-CA"/>
+        </w:rPr>
+        <w:t xml:space="preserve">   - b) if x == 10:</w:t>
+      </w:r>
+    </w:p>
+    <w:p>
+      <w:r>
+        <w:rPr>
+          <w:lang w:val="en-CA"/>
+        </w:rPr>
+        <w:t xml:space="preserve">   </w:t>
+      </w:r>
+      <w:r>
+        <w:t>- c) if (x == 10)</w:t>
+      </w:r>
+    </w:p>
+    <w:p>
+      <w:r>
+        <w:t xml:space="preserve">   - d) if x = 10:</w:t>
+      </w:r>
+    </w:p>
+    <w:p/>
+    <w:p>
+      <w:r>
+        <w:t>2. **Moyenne (à trous)</w:t>
+      </w:r>
+      <w:proofErr w:type="gramStart"/>
+      <w:r>
+        <w:t xml:space="preserve"> :*</w:t>
+      </w:r>
+      <w:proofErr w:type="gramEnd"/>
+      <w:r>
+        <w:t>*</w:t>
+      </w:r>
+    </w:p>
+    <w:p>
+      <w:r>
+        <w:t xml:space="preserve">   Complétez le code pour vérifier si un nombre est positif :</w:t>
+      </w:r>
+    </w:p>
+    <w:p>
       <w:r>
         <w:t xml:space="preserve">   ```python</w:t>
       </w:r>
     </w:p>
     <w:p>
       <w:r>
-        <w:t xml:space="preserve">   age_str = "25"</w:t>
+        <w:t xml:space="preserve">   nombre = 5</w:t>
+      </w:r>
+    </w:p>
+    <w:p>
+      <w:r>
+        <w:t xml:space="preserve">   if nombre &gt; 0:</w:t>
+      </w:r>
+    </w:p>
+    <w:p>
+      <w:r>
+        <w:t xml:space="preserve">       </w:t>
+      </w:r>
+      <w:proofErr w:type="gramStart"/>
+      <w:r>
+        <w:t>print(</w:t>
+      </w:r>
+      <w:proofErr w:type="gramEnd"/>
+      <w:r>
+        <w:t>"Le nombre est _________")</w:t>
+      </w:r>
+    </w:p>
+    <w:p>
+      <w:r>
+        <w:t xml:space="preserve">   ```</w:t>
+      </w:r>
+    </w:p>
+    <w:p/>
+    <w:p>
+      <w:r>
+        <w:t>3. **Difficile (composition)</w:t>
+      </w:r>
+      <w:proofErr w:type="gramStart"/>
+      <w:r>
+        <w:t xml:space="preserve"> :*</w:t>
+      </w:r>
+      <w:proofErr w:type="gramEnd"/>
+      <w:r>
+        <w:t>*</w:t>
       </w:r>
     </w:p>
     <w:p>
       <w:r>
         <w:lastRenderedPageBreak/>
-        <w:t xml:space="preserve">   age_int = _________(age_str)</w:t>
+        <w:t xml:space="preserve">   Écrivez un programme en Python qui vérifie si un nombre donné par l'utilisateur est pair ou impair et affiche un message approprié.</w:t>
+      </w:r>
+    </w:p>
+    <w:p/>
+    <w:p>
+      <w:r>
+        <w:t>### While</w:t>
+      </w:r>
+    </w:p>
+    <w:p>
+      <w:r>
+        <w:t>1. **Facile (choix multiples)</w:t>
+      </w:r>
+      <w:proofErr w:type="gramStart"/>
+      <w:r>
+        <w:t xml:space="preserve"> :*</w:t>
+      </w:r>
+      <w:proofErr w:type="gramEnd"/>
+      <w:r>
+        <w:t>*</w:t>
+      </w:r>
+    </w:p>
+    <w:p>
+      <w:r>
+        <w:t xml:space="preserve">   Quelle boucle est utilisée pour répéter un bloc de code tant qu'une condition est vraie ?</w:t>
+      </w:r>
+    </w:p>
+    <w:p>
+      <w:pPr>
+        <w:rPr>
+          <w:lang w:val="en-CA"/>
+        </w:rPr>
+      </w:pPr>
+      <w:r>
+        <w:t xml:space="preserve">   </w:t>
+      </w:r>
+      <w:r>
+        <w:rPr>
+          <w:lang w:val="en-CA"/>
+        </w:rPr>
+        <w:t>- a) for</w:t>
+      </w:r>
+    </w:p>
+    <w:p>
+      <w:pPr>
+        <w:rPr>
+          <w:lang w:val="en-CA"/>
+        </w:rPr>
+      </w:pPr>
+      <w:r>
+        <w:rPr>
+          <w:lang w:val="en-CA"/>
+        </w:rPr>
+        <w:t xml:space="preserve">   - b) while</w:t>
+      </w:r>
+    </w:p>
+    <w:p>
+      <w:pPr>
+        <w:rPr>
+          <w:lang w:val="en-CA"/>
+        </w:rPr>
+      </w:pPr>
+      <w:r>
+        <w:rPr>
+          <w:lang w:val="en-CA"/>
+        </w:rPr>
+        <w:t xml:space="preserve">   - c) repeat</w:t>
+      </w:r>
+    </w:p>
+    <w:p>
+      <w:r>
+        <w:rPr>
+          <w:lang w:val="en-CA"/>
+        </w:rPr>
+        <w:t xml:space="preserve">   </w:t>
+      </w:r>
+      <w:r>
+        <w:t xml:space="preserve">- d) </w:t>
+      </w:r>
+      <w:proofErr w:type="spellStart"/>
+      <w:r>
+        <w:t>until</w:t>
+      </w:r>
+      <w:proofErr w:type="spellEnd"/>
+    </w:p>
+    <w:p/>
+    <w:p>
+      <w:r>
+        <w:t>2. **Moyenne (à trous)</w:t>
+      </w:r>
+      <w:proofErr w:type="gramStart"/>
+      <w:r>
+        <w:t xml:space="preserve"> :*</w:t>
+      </w:r>
+      <w:proofErr w:type="gramEnd"/>
+      <w:r>
+        <w:t>*</w:t>
+      </w:r>
+    </w:p>
+    <w:p>
+      <w:r>
+        <w:t xml:space="preserve">   Complétez le code pour afficher les nombres de 1 à 5 :</w:t>
+      </w:r>
+    </w:p>
+    <w:p>
+      <w:pPr>
+        <w:rPr>
+          <w:lang w:val="en-CA"/>
+        </w:rPr>
+      </w:pPr>
+      <w:r>
+        <w:t xml:space="preserve">   </w:t>
+      </w:r>
+      <w:r>
+        <w:rPr>
+          <w:lang w:val="en-CA"/>
+        </w:rPr>
+        <w:t>```python</w:t>
+      </w:r>
+    </w:p>
+    <w:p>
+      <w:pPr>
+        <w:rPr>
+          <w:lang w:val="en-CA"/>
+        </w:rPr>
+      </w:pPr>
+      <w:r>
+        <w:rPr>
+          <w:lang w:val="en-CA"/>
+        </w:rPr>
+        <w:t xml:space="preserve">   </w:t>
+      </w:r>
+      <w:proofErr w:type="spellStart"/>
+      <w:r>
+        <w:rPr>
+          <w:lang w:val="en-CA"/>
+        </w:rPr>
+        <w:t>i</w:t>
+      </w:r>
+      <w:proofErr w:type="spellEnd"/>
+      <w:r>
+        <w:rPr>
+          <w:lang w:val="en-CA"/>
+        </w:rPr>
+        <w:t xml:space="preserve"> = 1</w:t>
+      </w:r>
+    </w:p>
+    <w:p>
+      <w:pPr>
+        <w:rPr>
+          <w:lang w:val="en-CA"/>
+        </w:rPr>
+      </w:pPr>
+      <w:r>
+        <w:rPr>
+          <w:lang w:val="en-CA"/>
+        </w:rPr>
+        <w:t xml:space="preserve">   while </w:t>
+      </w:r>
+      <w:proofErr w:type="spellStart"/>
+      <w:r>
+        <w:rPr>
+          <w:lang w:val="en-CA"/>
+        </w:rPr>
+        <w:t>i</w:t>
+      </w:r>
+      <w:proofErr w:type="spellEnd"/>
+      <w:r>
+        <w:rPr>
+          <w:lang w:val="en-CA"/>
+        </w:rPr>
+        <w:t xml:space="preserve"> &lt;= 5:</w:t>
+      </w:r>
+    </w:p>
+    <w:p>
+      <w:pPr>
+        <w:rPr>
+          <w:lang w:val="en-CA"/>
+        </w:rPr>
+      </w:pPr>
+      <w:r>
+        <w:rPr>
+          <w:lang w:val="en-CA"/>
+        </w:rPr>
+        <w:t xml:space="preserve">       print(</w:t>
+      </w:r>
+      <w:proofErr w:type="spellStart"/>
+      <w:r>
+        <w:rPr>
+          <w:lang w:val="en-CA"/>
+        </w:rPr>
+        <w:t>i</w:t>
+      </w:r>
+      <w:proofErr w:type="spellEnd"/>
+      <w:r>
+        <w:rPr>
+          <w:lang w:val="en-CA"/>
+        </w:rPr>
+        <w:t>)</w:t>
+      </w:r>
+    </w:p>
+    <w:p>
+      <w:r>
+        <w:rPr>
+          <w:lang w:val="en-CA"/>
+        </w:rPr>
+        <w:t xml:space="preserve">       </w:t>
+      </w:r>
+      <w:r>
+        <w:t>i = i + _________</w:t>
       </w:r>
     </w:p>
     <w:p>
@@ -230,59 +867,122 @@
     <w:p/>
     <w:p>
       <w:r>
-        <w:t>3. **Difficile (composition) :**</w:t>
-      </w:r>
-    </w:p>
-    <w:p>
-      <w:r>
-        <w:t xml:space="preserve">   Écrivez un programme en Python qui demande à l'utilisateur son nom et son âge, puis affiche un message personnalisé en utilisant le transtypage pour convertir l'âge en entier.</w:t>
+        <w:t>3. **Difficile (composition)</w:t>
+      </w:r>
+      <w:proofErr w:type="gramStart"/>
+      <w:r>
+        <w:t xml:space="preserve"> :*</w:t>
+      </w:r>
+      <w:proofErr w:type="gramEnd"/>
+      <w:r>
+        <w:t>*</w:t>
+      </w:r>
+    </w:p>
+    <w:p>
+      <w:r>
+        <w:t xml:space="preserve">   Écrivez un programme en Python qui utilise une boucle `while` pour calculer la somme des nombres de 1 à 100.</w:t>
       </w:r>
     </w:p>
     <w:p/>
     <w:p>
       <w:r>
-        <w:t>### If</w:t>
-      </w:r>
-    </w:p>
-    <w:p>
-      <w:r>
-        <w:t>1. **Facile (choix multiples) :**</w:t>
-      </w:r>
-    </w:p>
-    <w:p>
-      <w:r>
-        <w:t xml:space="preserve">   Quelle est la syntaxe correcte pour une condition `if` en Python ?</w:t>
-      </w:r>
-    </w:p>
-    <w:p>
-      <w:r>
-        <w:t xml:space="preserve">   - a) if x == 10 then:</w:t>
-      </w:r>
-    </w:p>
-    <w:p>
-      <w:r>
-        <w:t xml:space="preserve">   - b) if x == 10:</w:t>
-      </w:r>
-    </w:p>
-    <w:p>
-      <w:r>
-        <w:t xml:space="preserve">   - c) if (x == 10)</w:t>
-      </w:r>
-    </w:p>
-    <w:p>
-      <w:r>
-        <w:t xml:space="preserve">   - d) if x = 10:</w:t>
-      </w:r>
+        <w:t>### For</w:t>
+      </w:r>
+    </w:p>
+    <w:p>
+      <w:r>
+        <w:t>1. **Facile (choix multiples)</w:t>
+      </w:r>
+      <w:proofErr w:type="gramStart"/>
+      <w:r>
+        <w:t xml:space="preserve"> :*</w:t>
+      </w:r>
+      <w:proofErr w:type="gramEnd"/>
+      <w:r>
+        <w:t>*</w:t>
+      </w:r>
+    </w:p>
+    <w:p>
+      <w:r>
+        <w:lastRenderedPageBreak/>
+        <w:t xml:space="preserve">   Quelle boucle est utilisée pour itérer sur une séquence (comme une liste) en Python ?</w:t>
+      </w:r>
+    </w:p>
+    <w:p>
+      <w:pPr>
+        <w:rPr>
+          <w:lang w:val="en-CA"/>
+        </w:rPr>
+      </w:pPr>
+      <w:r>
+        <w:t xml:space="preserve">   </w:t>
+      </w:r>
+      <w:r>
+        <w:rPr>
+          <w:lang w:val="en-CA"/>
+        </w:rPr>
+        <w:t>- a) for</w:t>
+      </w:r>
+    </w:p>
+    <w:p>
+      <w:pPr>
+        <w:rPr>
+          <w:lang w:val="en-CA"/>
+        </w:rPr>
+      </w:pPr>
+      <w:r>
+        <w:rPr>
+          <w:lang w:val="en-CA"/>
+        </w:rPr>
+        <w:t xml:space="preserve">   - b) while</w:t>
+      </w:r>
+    </w:p>
+    <w:p>
+      <w:pPr>
+        <w:rPr>
+          <w:lang w:val="en-CA"/>
+        </w:rPr>
+      </w:pPr>
+      <w:r>
+        <w:rPr>
+          <w:lang w:val="en-CA"/>
+        </w:rPr>
+        <w:t xml:space="preserve">   - c) repeat</w:t>
+      </w:r>
+    </w:p>
+    <w:p>
+      <w:r>
+        <w:rPr>
+          <w:lang w:val="en-CA"/>
+        </w:rPr>
+        <w:t xml:space="preserve">   </w:t>
+      </w:r>
+      <w:r>
+        <w:t xml:space="preserve">- d) </w:t>
+      </w:r>
+      <w:proofErr w:type="spellStart"/>
+      <w:r>
+        <w:t>until</w:t>
+      </w:r>
+      <w:proofErr w:type="spellEnd"/>
     </w:p>
     <w:p/>
     <w:p>
       <w:r>
-        <w:t>2. **Moyenne (à trous) :**</w:t>
-      </w:r>
-    </w:p>
-    <w:p>
-      <w:r>
-        <w:t xml:space="preserve">   Complétez le code pour vérifier si un nombre est positif :</w:t>
+        <w:t>2. **Moyenne (à trous)</w:t>
+      </w:r>
+      <w:proofErr w:type="gramStart"/>
+      <w:r>
+        <w:t xml:space="preserve"> :*</w:t>
+      </w:r>
+      <w:proofErr w:type="gramEnd"/>
+      <w:r>
+        <w:t>*</w:t>
+      </w:r>
+    </w:p>
+    <w:p>
+      <w:r>
+        <w:t xml:space="preserve">   Complétez le code pour afficher chaque élément d'une liste :</w:t>
       </w:r>
     </w:p>
     <w:p>
@@ -292,17 +992,236 @@
     </w:p>
     <w:p>
       <w:r>
-        <w:t xml:space="preserve">   nombre = 5</w:t>
-      </w:r>
-    </w:p>
-    <w:p>
-      <w:r>
-        <w:t xml:space="preserve">   if nombre &gt; 0:</w:t>
-      </w:r>
-    </w:p>
-    <w:p>
-      <w:r>
-        <w:t xml:space="preserve">       print("Le nombre est _________")</w:t>
+        <w:t xml:space="preserve">   fruits = ["pomme", "banane", "cerise"]</w:t>
+      </w:r>
+    </w:p>
+    <w:p>
+      <w:pPr>
+        <w:rPr>
+          <w:lang w:val="en-CA"/>
+        </w:rPr>
+      </w:pPr>
+      <w:r>
+        <w:t xml:space="preserve">   </w:t>
+      </w:r>
+      <w:r>
+        <w:rPr>
+          <w:lang w:val="en-CA"/>
+        </w:rPr>
+        <w:t>for fruit in _________:</w:t>
+      </w:r>
+    </w:p>
+    <w:p>
+      <w:pPr>
+        <w:rPr>
+          <w:lang w:val="en-CA"/>
+        </w:rPr>
+      </w:pPr>
+      <w:r>
+        <w:rPr>
+          <w:lang w:val="en-CA"/>
+        </w:rPr>
+        <w:t xml:space="preserve">       print(fruit)</w:t>
+      </w:r>
+    </w:p>
+    <w:p>
+      <w:r>
+        <w:rPr>
+          <w:lang w:val="en-CA"/>
+        </w:rPr>
+        <w:t xml:space="preserve">   </w:t>
+      </w:r>
+      <w:r>
+        <w:t>```</w:t>
+      </w:r>
+    </w:p>
+    <w:p/>
+    <w:p>
+      <w:r>
+        <w:t>3. **Difficile (composition)</w:t>
+      </w:r>
+      <w:proofErr w:type="gramStart"/>
+      <w:r>
+        <w:t xml:space="preserve"> :*</w:t>
+      </w:r>
+      <w:proofErr w:type="gramEnd"/>
+      <w:r>
+        <w:t>*</w:t>
+      </w:r>
+    </w:p>
+    <w:p>
+      <w:r>
+        <w:t xml:space="preserve">   Écrivez un programme en Python qui utilise une boucle `for` pour afficher les nombres pairs de 1 à 20.</w:t>
+      </w:r>
+    </w:p>
+    <w:p/>
+    <w:p>
+      <w:r>
+        <w:t>### Listes</w:t>
+      </w:r>
+    </w:p>
+    <w:p>
+      <w:r>
+        <w:t>1. **Facile (choix multiples)</w:t>
+      </w:r>
+      <w:proofErr w:type="gramStart"/>
+      <w:r>
+        <w:t xml:space="preserve"> :*</w:t>
+      </w:r>
+      <w:proofErr w:type="gramEnd"/>
+      <w:r>
+        <w:t>*</w:t>
+      </w:r>
+    </w:p>
+    <w:p>
+      <w:r>
+        <w:t xml:space="preserve">   Comment accède-t-on au premier élément d'une liste en Python ?</w:t>
+      </w:r>
+    </w:p>
+    <w:p>
+      <w:pPr>
+        <w:rPr>
+          <w:lang w:val="en-CA"/>
+        </w:rPr>
+      </w:pPr>
+      <w:r>
+        <w:t xml:space="preserve">   </w:t>
+      </w:r>
+      <w:r>
+        <w:rPr>
+          <w:lang w:val="en-CA"/>
+        </w:rPr>
+        <w:t xml:space="preserve">- a) </w:t>
+      </w:r>
+      <w:proofErr w:type="gramStart"/>
+      <w:r>
+        <w:rPr>
+          <w:lang w:val="en-CA"/>
+        </w:rPr>
+        <w:t>list[</w:t>
+      </w:r>
+      <w:proofErr w:type="gramEnd"/>
+      <w:r>
+        <w:rPr>
+          <w:lang w:val="en-CA"/>
+        </w:rPr>
+        <w:t>0]</w:t>
+      </w:r>
+    </w:p>
+    <w:p>
+      <w:pPr>
+        <w:rPr>
+          <w:lang w:val="en-CA"/>
+        </w:rPr>
+      </w:pPr>
+      <w:r>
+        <w:rPr>
+          <w:lang w:val="en-CA"/>
+        </w:rPr>
+        <w:t xml:space="preserve">   - b) </w:t>
+      </w:r>
+      <w:proofErr w:type="gramStart"/>
+      <w:r>
+        <w:rPr>
+          <w:lang w:val="en-CA"/>
+        </w:rPr>
+        <w:t>list[</w:t>
+      </w:r>
+      <w:proofErr w:type="gramEnd"/>
+      <w:r>
+        <w:rPr>
+          <w:lang w:val="en-CA"/>
+        </w:rPr>
+        <w:t>1]</w:t>
+      </w:r>
+    </w:p>
+    <w:p>
+      <w:pPr>
+        <w:rPr>
+          <w:lang w:val="en-CA"/>
+        </w:rPr>
+      </w:pPr>
+      <w:r>
+        <w:rPr>
+          <w:lang w:val="en-CA"/>
+        </w:rPr>
+        <w:t xml:space="preserve">   - c) </w:t>
+      </w:r>
+      <w:proofErr w:type="gramStart"/>
+      <w:r>
+        <w:rPr>
+          <w:lang w:val="en-CA"/>
+        </w:rPr>
+        <w:t>list[</w:t>
+      </w:r>
+      <w:proofErr w:type="gramEnd"/>
+      <w:r>
+        <w:rPr>
+          <w:lang w:val="en-CA"/>
+        </w:rPr>
+        <w:t>-1]</w:t>
+      </w:r>
+    </w:p>
+    <w:p>
+      <w:r>
+        <w:rPr>
+          <w:lang w:val="en-CA"/>
+        </w:rPr>
+        <w:t xml:space="preserve">   </w:t>
+      </w:r>
+      <w:r>
+        <w:t xml:space="preserve">- d) </w:t>
+      </w:r>
+      <w:proofErr w:type="spellStart"/>
+      <w:r>
+        <w:t>list</w:t>
+      </w:r>
+      <w:proofErr w:type="spellEnd"/>
+      <w:r>
+        <w:t>[first]</w:t>
+      </w:r>
+    </w:p>
+    <w:p/>
+    <w:p>
+      <w:r>
+        <w:lastRenderedPageBreak/>
+        <w:t>2. **Moyenne (à trous)</w:t>
+      </w:r>
+      <w:proofErr w:type="gramStart"/>
+      <w:r>
+        <w:t xml:space="preserve"> :*</w:t>
+      </w:r>
+      <w:proofErr w:type="gramEnd"/>
+      <w:r>
+        <w:t>*</w:t>
+      </w:r>
+    </w:p>
+    <w:p>
+      <w:r>
+        <w:t xml:space="preserve">   Complétez le code pour ajouter un élément à une liste :</w:t>
+      </w:r>
+    </w:p>
+    <w:p>
+      <w:r>
+        <w:t xml:space="preserve">   ```python</w:t>
+      </w:r>
+    </w:p>
+    <w:p>
+      <w:r>
+        <w:t xml:space="preserve">   nombres = [1, 2, 3]</w:t>
+      </w:r>
+    </w:p>
+    <w:p>
+      <w:r>
+        <w:t xml:space="preserve">   </w:t>
+      </w:r>
+      <w:proofErr w:type="gramStart"/>
+      <w:r>
+        <w:t>nombres._</w:t>
+      </w:r>
+      <w:proofErr w:type="gramEnd"/>
+      <w:r>
+        <w:t>________(4)</w:t>
       </w:r>
     </w:p>
     <w:p>
@@ -313,59 +1232,179 @@
     <w:p/>
     <w:p>
       <w:r>
-        <w:t>3. **Difficile (composition) :**</w:t>
-      </w:r>
-    </w:p>
-    <w:p>
-      <w:r>
-        <w:t xml:space="preserve">   Écrivez un programme en Python qui vérifie si un nombre donné par l'utilisateur est pair ou impair et affiche un message approprié.</w:t>
+        <w:t>3. **Difficile (composition)</w:t>
+      </w:r>
+      <w:proofErr w:type="gramStart"/>
+      <w:r>
+        <w:t xml:space="preserve"> :*</w:t>
+      </w:r>
+      <w:proofErr w:type="gramEnd"/>
+      <w:r>
+        <w:t>*</w:t>
+      </w:r>
+    </w:p>
+    <w:p>
+      <w:r>
+        <w:t xml:space="preserve">   Écrivez un programme en Python qui prend une liste de nombres et retourne une nouvelle liste contenant uniquement les nombres pairs.</w:t>
       </w:r>
     </w:p>
     <w:p/>
     <w:p>
       <w:r>
-        <w:t>### While</w:t>
-      </w:r>
-    </w:p>
-    <w:p>
-      <w:r>
-        <w:t>1. **Facile (choix multiples) :**</w:t>
-      </w:r>
-    </w:p>
-    <w:p>
-      <w:r>
-        <w:t xml:space="preserve">   Quelle boucle est utilisée pour répéter un bloc de code tant qu'une condition est vraie ?</w:t>
-      </w:r>
-    </w:p>
-    <w:p>
-      <w:r>
-        <w:t xml:space="preserve">   - a) for</w:t>
-      </w:r>
-    </w:p>
-    <w:p>
-      <w:r>
-        <w:t xml:space="preserve">   - b) while</w:t>
-      </w:r>
-    </w:p>
-    <w:p>
-      <w:r>
-        <w:t xml:space="preserve">   - c) repeat</w:t>
-      </w:r>
-    </w:p>
-    <w:p>
-      <w:r>
-        <w:t xml:space="preserve">   - d) until</w:t>
+        <w:t>### Chaînes de caractères</w:t>
+      </w:r>
+    </w:p>
+    <w:p>
+      <w:r>
+        <w:t>1. **Facile (choix multiples)</w:t>
+      </w:r>
+      <w:proofErr w:type="gramStart"/>
+      <w:r>
+        <w:t xml:space="preserve"> :*</w:t>
+      </w:r>
+      <w:proofErr w:type="gramEnd"/>
+      <w:r>
+        <w:t>*</w:t>
+      </w:r>
+    </w:p>
+    <w:p>
+      <w:r>
+        <w:t xml:space="preserve">   Quelle méthode est utilisée pour convertir une chaîne de caractères en majuscules en Python ?</w:t>
+      </w:r>
+    </w:p>
+    <w:p>
+      <w:pPr>
+        <w:rPr>
+          <w:lang w:val="en-CA"/>
+        </w:rPr>
+      </w:pPr>
+      <w:r>
+        <w:t xml:space="preserve">   </w:t>
+      </w:r>
+      <w:r>
+        <w:rPr>
+          <w:lang w:val="en-CA"/>
+        </w:rPr>
+        <w:t xml:space="preserve">- a) </w:t>
+      </w:r>
+      <w:proofErr w:type="gramStart"/>
+      <w:r>
+        <w:rPr>
+          <w:lang w:val="en-CA"/>
+        </w:rPr>
+        <w:t>upper(</w:t>
+      </w:r>
+      <w:proofErr w:type="gramEnd"/>
+      <w:r>
+        <w:rPr>
+          <w:lang w:val="en-CA"/>
+        </w:rPr>
+        <w:t>)</w:t>
+      </w:r>
+    </w:p>
+    <w:p>
+      <w:pPr>
+        <w:rPr>
+          <w:lang w:val="en-CA"/>
+        </w:rPr>
+      </w:pPr>
+      <w:r>
+        <w:rPr>
+          <w:lang w:val="en-CA"/>
+        </w:rPr>
+        <w:t xml:space="preserve">   - b) </w:t>
+      </w:r>
+      <w:proofErr w:type="gramStart"/>
+      <w:r>
+        <w:rPr>
+          <w:lang w:val="en-CA"/>
+        </w:rPr>
+        <w:t>capitalize(</w:t>
+      </w:r>
+      <w:proofErr w:type="gramEnd"/>
+      <w:r>
+        <w:rPr>
+          <w:lang w:val="en-CA"/>
+        </w:rPr>
+        <w:t>)</w:t>
+      </w:r>
+    </w:p>
+    <w:p>
+      <w:pPr>
+        <w:rPr>
+          <w:lang w:val="en-CA"/>
+        </w:rPr>
+      </w:pPr>
+      <w:r>
+        <w:rPr>
+          <w:lang w:val="en-CA"/>
+        </w:rPr>
+        <w:t xml:space="preserve">   - c) </w:t>
+      </w:r>
+      <w:proofErr w:type="spellStart"/>
+      <w:proofErr w:type="gramStart"/>
+      <w:r>
+        <w:rPr>
+          <w:lang w:val="en-CA"/>
+        </w:rPr>
+        <w:t>toUpperCase</w:t>
+      </w:r>
+      <w:proofErr w:type="spellEnd"/>
+      <w:r>
+        <w:rPr>
+          <w:lang w:val="en-CA"/>
+        </w:rPr>
+        <w:t>(</w:t>
+      </w:r>
+      <w:proofErr w:type="gramEnd"/>
+      <w:r>
+        <w:rPr>
+          <w:lang w:val="en-CA"/>
+        </w:rPr>
+        <w:t>)</w:t>
+      </w:r>
+    </w:p>
+    <w:p>
+      <w:r>
+        <w:rPr>
+          <w:lang w:val="en-CA"/>
+        </w:rPr>
+        <w:t xml:space="preserve">   </w:t>
+      </w:r>
+      <w:r>
+        <w:t xml:space="preserve">- d) </w:t>
+      </w:r>
+      <w:proofErr w:type="spellStart"/>
+      <w:proofErr w:type="gramStart"/>
+      <w:r>
+        <w:t>uppercase</w:t>
+      </w:r>
+      <w:proofErr w:type="spellEnd"/>
+      <w:r>
+        <w:t>(</w:t>
+      </w:r>
+      <w:proofErr w:type="gramEnd"/>
+      <w:r>
+        <w:t>)</w:t>
       </w:r>
     </w:p>
     <w:p/>
     <w:p>
       <w:r>
-        <w:t>2. **Moyenne (à trous) :**</w:t>
-      </w:r>
-    </w:p>
-    <w:p>
-      <w:r>
-        <w:t xml:space="preserve">   Complétez le code pour afficher les nombres de 1 à 5 :</w:t>
+        <w:t>2. **Moyenne (à trous)</w:t>
+      </w:r>
+      <w:proofErr w:type="gramStart"/>
+      <w:r>
+        <w:t xml:space="preserve"> :*</w:t>
+      </w:r>
+      <w:proofErr w:type="gramEnd"/>
+      <w:r>
+        <w:t>*</w:t>
+      </w:r>
+    </w:p>
+    <w:p>
+      <w:r>
+        <w:t xml:space="preserve">   Complétez le code pour obtenir la longueur d'une chaîne de caractères :</w:t>
       </w:r>
     </w:p>
     <w:p>
@@ -375,22 +1414,20 @@
     </w:p>
     <w:p>
       <w:r>
-        <w:t xml:space="preserve">   i = 1</w:t>
-      </w:r>
-    </w:p>
-    <w:p>
-      <w:r>
-        <w:t xml:space="preserve">   while i &lt;= 5:</w:t>
-      </w:r>
-    </w:p>
-    <w:p>
-      <w:r>
-        <w:t xml:space="preserve">       print(i)</w:t>
-      </w:r>
-    </w:p>
-    <w:p>
-      <w:r>
-        <w:t xml:space="preserve">       i = i + _________</w:t>
+        <w:t xml:space="preserve">   texte = "Bonjour"</w:t>
+      </w:r>
+    </w:p>
+    <w:p>
+      <w:r>
+        <w:t xml:space="preserve">   longueur = </w:t>
+      </w:r>
+      <w:proofErr w:type="gramStart"/>
+      <w:r>
+        <w:t>len(</w:t>
+      </w:r>
+      <w:proofErr w:type="gramEnd"/>
+      <w:r>
+        <w:t>_________)</w:t>
       </w:r>
     </w:p>
     <w:p>
@@ -401,60 +1438,266 @@
     <w:p/>
     <w:p>
       <w:r>
-        <w:t>3. **Difficile (composition) :**</w:t>
-      </w:r>
-    </w:p>
-    <w:p>
-      <w:r>
-        <w:t xml:space="preserve">   Écrivez un programme en Python qui utilise une boucle `while` pour calculer la somme des nombres de 1 à 100.</w:t>
+        <w:lastRenderedPageBreak/>
+        <w:t>3. **Difficile (composition)</w:t>
+      </w:r>
+      <w:proofErr w:type="gramStart"/>
+      <w:r>
+        <w:t xml:space="preserve"> :*</w:t>
+      </w:r>
+      <w:proofErr w:type="gramEnd"/>
+      <w:r>
+        <w:t>*</w:t>
+      </w:r>
+    </w:p>
+    <w:p>
+      <w:r>
+        <w:t xml:space="preserve">   Écrivez un programme en Python qui demande à l'utilisateur une phrase et retourne le nombre de mots dans cette phrase.</w:t>
       </w:r>
     </w:p>
     <w:p/>
     <w:p>
       <w:r>
-        <w:t>### For</w:t>
-      </w:r>
-    </w:p>
-    <w:p>
-      <w:r>
-        <w:t>1. **Facile (choix multiples) :**</w:t>
-      </w:r>
-    </w:p>
-    <w:p>
-      <w:r>
-        <w:t xml:space="preserve">   Quelle boucle est utilisée pour itérer sur une séquence (comme une liste) en Python ?</w:t>
+        <w:t>### Fonctions</w:t>
+      </w:r>
+    </w:p>
+    <w:p>
+      <w:r>
+        <w:t>1. **Facile (choix multiples)</w:t>
+      </w:r>
+      <w:proofErr w:type="gramStart"/>
+      <w:r>
+        <w:t xml:space="preserve"> :*</w:t>
+      </w:r>
+      <w:proofErr w:type="gramEnd"/>
+      <w:r>
+        <w:t>*</w:t>
+      </w:r>
+    </w:p>
+    <w:p>
+      <w:r>
+        <w:t xml:space="preserve">   Quelle est la syntaxe correcte pour définir une fonction en Python ?</w:t>
+      </w:r>
+    </w:p>
+    <w:p>
+      <w:r>
+        <w:t xml:space="preserve">   - a) def ma_fonction:</w:t>
+      </w:r>
+    </w:p>
+    <w:p>
+      <w:r>
+        <w:t xml:space="preserve">   - b) function ma_</w:t>
+      </w:r>
+      <w:proofErr w:type="gramStart"/>
+      <w:r>
+        <w:t>fonction(</w:t>
+      </w:r>
+      <w:proofErr w:type="gramEnd"/>
+      <w:r>
+        <w:t>):</w:t>
+      </w:r>
+    </w:p>
+    <w:p>
+      <w:r>
+        <w:t xml:space="preserve">   - c) def ma_</w:t>
+      </w:r>
+      <w:proofErr w:type="gramStart"/>
+      <w:r>
+        <w:t>fonction(</w:t>
+      </w:r>
+      <w:proofErr w:type="gramEnd"/>
+      <w:r>
+        <w:t>):</w:t>
+      </w:r>
+    </w:p>
+    <w:p>
+      <w:r>
+        <w:t xml:space="preserve">   - d) func ma_</w:t>
+      </w:r>
+      <w:proofErr w:type="gramStart"/>
+      <w:r>
+        <w:t>fonction(</w:t>
+      </w:r>
+      <w:proofErr w:type="gramEnd"/>
+      <w:r>
+        <w:t>):</w:t>
+      </w:r>
+    </w:p>
+    <w:p/>
+    <w:p>
+      <w:r>
+        <w:t>2. **Moyenne (à trous)</w:t>
+      </w:r>
+      <w:proofErr w:type="gramStart"/>
+      <w:r>
+        <w:t xml:space="preserve"> :*</w:t>
+      </w:r>
+      <w:proofErr w:type="gramEnd"/>
+      <w:r>
+        <w:t>*</w:t>
+      </w:r>
+    </w:p>
+    <w:p>
+      <w:r>
+        <w:t xml:space="preserve">   Complétez le code pour définir une fonction qui retourne la somme de deux nombres :</w:t>
+      </w:r>
+    </w:p>
+    <w:p>
+      <w:pPr>
+        <w:rPr>
+          <w:lang w:val="en-CA"/>
+        </w:rPr>
+      </w:pPr>
+      <w:r>
+        <w:t xml:space="preserve">   </w:t>
+      </w:r>
+      <w:r>
+        <w:rPr>
+          <w:lang w:val="en-CA"/>
+        </w:rPr>
+        <w:t>```python</w:t>
+      </w:r>
+    </w:p>
+    <w:p>
+      <w:pPr>
+        <w:rPr>
+          <w:lang w:val="en-CA"/>
+        </w:rPr>
+      </w:pPr>
+      <w:r>
+        <w:rPr>
+          <w:lang w:val="en-CA"/>
+        </w:rPr>
+        <w:t xml:space="preserve">   def </w:t>
+      </w:r>
+      <w:proofErr w:type="spellStart"/>
+      <w:proofErr w:type="gramStart"/>
+      <w:r>
+        <w:rPr>
+          <w:lang w:val="en-CA"/>
+        </w:rPr>
+        <w:t>somme</w:t>
+      </w:r>
+      <w:proofErr w:type="spellEnd"/>
+      <w:r>
+        <w:rPr>
+          <w:lang w:val="en-CA"/>
+        </w:rPr>
+        <w:t>(</w:t>
+      </w:r>
+      <w:proofErr w:type="gramEnd"/>
+      <w:r>
+        <w:rPr>
+          <w:lang w:val="en-CA"/>
+        </w:rPr>
+        <w:t>a, b):</w:t>
+      </w:r>
+    </w:p>
+    <w:p>
+      <w:pPr>
+        <w:rPr>
+          <w:lang w:val="en-CA"/>
+        </w:rPr>
+      </w:pPr>
+      <w:r>
+        <w:rPr>
+          <w:lang w:val="en-CA"/>
+        </w:rPr>
+        <w:t xml:space="preserve">       return _________ + _________</w:t>
+      </w:r>
+    </w:p>
+    <w:p>
+      <w:r>
+        <w:rPr>
+          <w:lang w:val="en-CA"/>
+        </w:rPr>
+        <w:t xml:space="preserve">   </w:t>
+      </w:r>
+      <w:r>
+        <w:t>```</w:t>
+      </w:r>
+    </w:p>
+    <w:p/>
+    <w:p>
+      <w:r>
+        <w:t>3. **Difficile (composition)</w:t>
+      </w:r>
+      <w:proofErr w:type="gramStart"/>
+      <w:r>
+        <w:t xml:space="preserve"> :*</w:t>
+      </w:r>
+      <w:proofErr w:type="gramEnd"/>
+      <w:r>
+        <w:t>*</w:t>
+      </w:r>
+    </w:p>
+    <w:p>
+      <w:r>
+        <w:t xml:space="preserve">   Écrivez une fonction en Python qui prend une liste de nombres et retourne la moyenne de ces nombres.</w:t>
+      </w:r>
+    </w:p>
+    <w:p/>
+    <w:p>
+      <w:r>
+        <w:t>### Portée des variables</w:t>
+      </w:r>
+    </w:p>
+    <w:p>
+      <w:r>
+        <w:t>1. **Facile (choix multiples)</w:t>
+      </w:r>
+      <w:proofErr w:type="gramStart"/>
+      <w:r>
+        <w:t xml:space="preserve"> :*</w:t>
+      </w:r>
+      <w:proofErr w:type="gramEnd"/>
+      <w:r>
+        <w:t>*</w:t>
+      </w:r>
+    </w:p>
+    <w:p>
+      <w:r>
+        <w:t xml:space="preserve">   Quelle est la portée d'une variable définie à l'intérieur d'une fonction en Python ?</w:t>
       </w:r>
     </w:p>
     <w:p>
       <w:r>
         <w:lastRenderedPageBreak/>
-        <w:t xml:space="preserve">   - a) for</w:t>
-      </w:r>
-    </w:p>
-    <w:p>
-      <w:r>
-        <w:t xml:space="preserve">   - b) while</w:t>
-      </w:r>
-    </w:p>
-    <w:p>
-      <w:r>
-        <w:t xml:space="preserve">   - c) repeat</w:t>
-      </w:r>
-    </w:p>
-    <w:p>
-      <w:r>
-        <w:t xml:space="preserve">   - d) until</w:t>
+        <w:t xml:space="preserve">   - a) Globale</w:t>
+      </w:r>
+    </w:p>
+    <w:p>
+      <w:r>
+        <w:t xml:space="preserve">   - b) Locale</w:t>
+      </w:r>
+    </w:p>
+    <w:p>
+      <w:r>
+        <w:t xml:space="preserve">   - c) Universelle</w:t>
+      </w:r>
+    </w:p>
+    <w:p>
+      <w:r>
+        <w:t xml:space="preserve">   - d) Permanente</w:t>
       </w:r>
     </w:p>
     <w:p/>
     <w:p>
       <w:r>
-        <w:t>2. **Moyenne (à trous) :**</w:t>
-      </w:r>
-    </w:p>
-    <w:p>
-      <w:r>
-        <w:t xml:space="preserve">   Complétez le code pour afficher chaque élément d'une liste :</w:t>
+        <w:t>2. **Moyenne (à trous)</w:t>
+      </w:r>
+      <w:proofErr w:type="gramStart"/>
+      <w:r>
+        <w:t xml:space="preserve"> :*</w:t>
+      </w:r>
+      <w:proofErr w:type="gramEnd"/>
+      <w:r>
+        <w:t>*</w:t>
+      </w:r>
+    </w:p>
+    <w:p>
+      <w:r>
+        <w:t xml:space="preserve">   Complétez le code pour démontrer la portée locale d'une variable :</w:t>
       </w:r>
     </w:p>
     <w:p>
@@ -464,17 +1707,52 @@
     </w:p>
     <w:p>
       <w:r>
-        <w:t xml:space="preserve">   fruits = ["pomme", "banane", "cerise"]</w:t>
-      </w:r>
-    </w:p>
-    <w:p>
-      <w:r>
-        <w:t xml:space="preserve">   for fruit in _________:</w:t>
-      </w:r>
-    </w:p>
-    <w:p>
-      <w:r>
-        <w:t xml:space="preserve">       print(fruit)</w:t>
+        <w:t xml:space="preserve">   def ma_</w:t>
+      </w:r>
+      <w:proofErr w:type="gramStart"/>
+      <w:r>
+        <w:t>fonction(</w:t>
+      </w:r>
+      <w:proofErr w:type="gramEnd"/>
+      <w:r>
+        <w:t>):</w:t>
+      </w:r>
+    </w:p>
+    <w:p>
+      <w:r>
+        <w:t xml:space="preserve">       x = 10</w:t>
+      </w:r>
+    </w:p>
+    <w:p>
+      <w:r>
+        <w:t xml:space="preserve">       print(x)</w:t>
+      </w:r>
+    </w:p>
+    <w:p/>
+    <w:p>
+      <w:r>
+        <w:t xml:space="preserve">   ma_</w:t>
+      </w:r>
+      <w:proofErr w:type="gramStart"/>
+      <w:r>
+        <w:t>fonction(</w:t>
+      </w:r>
+      <w:proofErr w:type="gramEnd"/>
+      <w:r>
+        <w:t>)</w:t>
+      </w:r>
+    </w:p>
+    <w:p>
+      <w:r>
+        <w:t xml:space="preserve">   </w:t>
+      </w:r>
+      <w:proofErr w:type="gramStart"/>
+      <w:r>
+        <w:t>print(</w:t>
+      </w:r>
+      <w:proofErr w:type="gramEnd"/>
+      <w:r>
+        <w:t>_________)</w:t>
       </w:r>
     </w:p>
     <w:p>
@@ -485,376 +1763,83 @@
     <w:p/>
     <w:p>
       <w:r>
-        <w:t>3. **Difficile (composition) :**</w:t>
-      </w:r>
-    </w:p>
-    <w:p>
-      <w:r>
-        <w:t xml:space="preserve">   Écrivez un programme en Python qui utilise une boucle `for` pour afficher les nombres pairs de 1 à 20.</w:t>
+        <w:t>3. **Difficile (composition)</w:t>
+      </w:r>
+      <w:proofErr w:type="gramStart"/>
+      <w:r>
+        <w:t xml:space="preserve"> :*</w:t>
+      </w:r>
+      <w:proofErr w:type="gramEnd"/>
+      <w:r>
+        <w:t>*</w:t>
+      </w:r>
+    </w:p>
+    <w:p>
+      <w:r>
+        <w:t xml:space="preserve">   Expliquez la différence entre les variables locales et globales en Python. Donnez un exemple de code pour illustrer chaque type de variable.</w:t>
       </w:r>
     </w:p>
     <w:p/>
     <w:p>
       <w:r>
-        <w:t>### Listes</w:t>
-      </w:r>
-    </w:p>
-    <w:p>
-      <w:r>
-        <w:t>1. **Facile (choix multiples) :**</w:t>
-      </w:r>
-    </w:p>
-    <w:p>
-      <w:r>
-        <w:t xml:space="preserve">   Comment accède-t-on au premier élément d'une liste en Python ?</w:t>
-      </w:r>
-    </w:p>
-    <w:p>
-      <w:r>
-        <w:t xml:space="preserve">   - a) list[0]</w:t>
-      </w:r>
-    </w:p>
-    <w:p>
-      <w:r>
-        <w:t xml:space="preserve">   - b) list[1]</w:t>
-      </w:r>
-    </w:p>
-    <w:p>
-      <w:r>
-        <w:t xml:space="preserve">   - c) list[-1]</w:t>
-      </w:r>
-    </w:p>
-    <w:p>
-      <w:r>
-        <w:t xml:space="preserve">   - d) list[first]</w:t>
+        <w:t xml:space="preserve">J'espère que ce quiz vous sera utile ! Si vous avez besoin de plus de questions ou d'explications, n'hésitez pas à demander. </w:t>
+      </w:r>
+      <w:r>
+        <w:rPr>
+          <w:rFonts w:ascii="Apple Color Emoji" w:hAnsi="Apple Color Emoji" w:cs="Apple Color Emoji"/>
+        </w:rPr>
+        <w:t>😊</w:t>
       </w:r>
     </w:p>
     <w:p/>
     <w:p>
       <w:r>
-        <w:t>2. **Moyenne (à trous) :**</w:t>
-      </w:r>
-    </w:p>
-    <w:p>
-      <w:r>
+        <w:t>Source : conversation avec Copilot, 2024-10-12</w:t>
+      </w:r>
+    </w:p>
+    <w:p>
+      <w:r>
+        <w:t>(1) Créez un jeu de quiz en utilisant Python. https://www.youtube.com/watch?v=a6ppoztgt-A.</w:t>
+      </w:r>
+    </w:p>
+    <w:p>
+      <w:pPr>
+        <w:rPr>
+          <w:lang w:val="en-CA"/>
+        </w:rPr>
+      </w:pPr>
+      <w:r>
+        <w:rPr>
+          <w:lang w:val="en-CA"/>
+        </w:rPr>
         <w:lastRenderedPageBreak/>
-        <w:t xml:space="preserve">   Complétez le code pour ajouter un élément à une liste :</w:t>
-      </w:r>
-    </w:p>
-    <w:p>
-      <w:r>
-        <w:t xml:space="preserve">   ```python</w:t>
-      </w:r>
-    </w:p>
-    <w:p>
-      <w:r>
-        <w:t xml:space="preserve">   nombres = [1, 2, 3]</w:t>
-      </w:r>
-    </w:p>
-    <w:p>
-      <w:r>
-        <w:t xml:space="preserve">   nombres._________(4)</w:t>
-      </w:r>
-    </w:p>
-    <w:p>
-      <w:r>
-        <w:t xml:space="preserve">   ```</w:t>
-      </w:r>
-    </w:p>
-    <w:p/>
-    <w:p>
-      <w:r>
-        <w:t>3. **Difficile (composition) :**</w:t>
-      </w:r>
-    </w:p>
-    <w:p>
-      <w:r>
-        <w:t xml:space="preserve">   Écrivez un programme en Python qui prend une liste de nombres et retourne une nouvelle liste contenant uniquement les nombres pairs.</w:t>
-      </w:r>
-    </w:p>
-    <w:p/>
-    <w:p>
-      <w:r>
-        <w:t>### Chaînes de caractères</w:t>
-      </w:r>
-    </w:p>
-    <w:p>
-      <w:r>
-        <w:t>1. **Facile (choix multiples) :**</w:t>
-      </w:r>
-    </w:p>
-    <w:p>
-      <w:r>
-        <w:t xml:space="preserve">   Quelle méthode est utilisée pour convertir une chaîne de caractères en majuscules en Python ?</w:t>
-      </w:r>
-    </w:p>
-    <w:p>
-      <w:r>
-        <w:t xml:space="preserve">   - a) upper()</w:t>
-      </w:r>
-    </w:p>
-    <w:p>
-      <w:r>
-        <w:t xml:space="preserve">   - b) capitalize()</w:t>
-      </w:r>
-    </w:p>
-    <w:p>
-      <w:r>
-        <w:t xml:space="preserve">   - c) toUpperCase()</w:t>
-      </w:r>
-    </w:p>
-    <w:p>
-      <w:r>
-        <w:t xml:space="preserve">   - d) uppercase()</w:t>
-      </w:r>
-    </w:p>
-    <w:p/>
-    <w:p>
-      <w:r>
-        <w:t>2. **Moyenne (à trous) :**</w:t>
-      </w:r>
-    </w:p>
-    <w:p>
-      <w:r>
-        <w:t xml:space="preserve">   Complétez le code pour obtenir la longueur d'une chaîne de caractères :</w:t>
-      </w:r>
-    </w:p>
-    <w:p>
-      <w:r>
-        <w:t xml:space="preserve">   ```python</w:t>
-      </w:r>
-    </w:p>
-    <w:p>
-      <w:r>
-        <w:t xml:space="preserve">   texte = "Bonjour"</w:t>
-      </w:r>
-    </w:p>
-    <w:p>
-      <w:r>
-        <w:t xml:space="preserve">   longueur = len(_________)</w:t>
-      </w:r>
-    </w:p>
-    <w:p>
-      <w:r>
-        <w:t xml:space="preserve">   ```</w:t>
-      </w:r>
-    </w:p>
-    <w:p/>
-    <w:p>
-      <w:r>
-        <w:t>3. **Difficile (composition) :**</w:t>
-      </w:r>
-    </w:p>
-    <w:p>
-      <w:r>
-        <w:lastRenderedPageBreak/>
-        <w:t xml:space="preserve">   Écrivez un programme en Python qui demande à l'utilisateur une phrase et retourne le nombre de mots dans cette phrase.</w:t>
-      </w:r>
-    </w:p>
-    <w:p/>
-    <w:p>
-      <w:r>
-        <w:t>### Fonctions</w:t>
-      </w:r>
-    </w:p>
-    <w:p>
-      <w:r>
-        <w:t>1. **Facile (choix multiples) :**</w:t>
-      </w:r>
-    </w:p>
-    <w:p>
-      <w:r>
-        <w:t xml:space="preserve">   Quelle est la syntaxe correcte pour définir une fonction en Python ?</w:t>
-      </w:r>
-    </w:p>
-    <w:p>
-      <w:r>
-        <w:t xml:space="preserve">   - a) def ma_fonction:</w:t>
-      </w:r>
-    </w:p>
-    <w:p>
-      <w:r>
-        <w:t xml:space="preserve">   - b) function ma_fonction():</w:t>
-      </w:r>
-    </w:p>
-    <w:p>
-      <w:r>
-        <w:t xml:space="preserve">   - c) def ma_fonction():</w:t>
-      </w:r>
-    </w:p>
-    <w:p>
-      <w:r>
-        <w:t xml:space="preserve">   - d) func ma_fonction():</w:t>
-      </w:r>
-    </w:p>
-    <w:p/>
-    <w:p>
-      <w:r>
-        <w:t>2. **Moyenne (à trous) :**</w:t>
-      </w:r>
-    </w:p>
-    <w:p>
-      <w:r>
-        <w:t xml:space="preserve">   Complétez le code pour définir une fonction qui retourne la somme de deux nombres :</w:t>
-      </w:r>
-    </w:p>
-    <w:p>
-      <w:r>
-        <w:t xml:space="preserve">   ```python</w:t>
-      </w:r>
-    </w:p>
-    <w:p>
-      <w:r>
-        <w:t xml:space="preserve">   def somme(a, b):</w:t>
-      </w:r>
-    </w:p>
-    <w:p>
-      <w:r>
-        <w:t xml:space="preserve">       return _________ + _________</w:t>
-      </w:r>
-    </w:p>
-    <w:p>
-      <w:r>
-        <w:t xml:space="preserve">   ```</w:t>
-      </w:r>
-    </w:p>
-    <w:p/>
-    <w:p>
-      <w:r>
-        <w:t>3. **Difficile (composition) :**</w:t>
-      </w:r>
-    </w:p>
-    <w:p>
-      <w:r>
-        <w:t xml:space="preserve">   Écrivez une fonction en Python qui prend une liste de nombres et retourne la moyenne de ces nombres.</w:t>
-      </w:r>
-    </w:p>
-    <w:p/>
-    <w:p>
-      <w:r>
-        <w:t>### Portée des variables</w:t>
-      </w:r>
-    </w:p>
-    <w:p>
-      <w:r>
-        <w:t>1. **Facile (choix multiples) :**</w:t>
-      </w:r>
-    </w:p>
-    <w:p>
-      <w:r>
-        <w:t xml:space="preserve">   Quelle est la portée d'une variable définie à l'intérieur d'une fonction en Python ?</w:t>
-      </w:r>
-    </w:p>
-    <w:p>
-      <w:r>
-        <w:t xml:space="preserve">   - a) Globale</w:t>
-      </w:r>
-    </w:p>
-    <w:p>
-      <w:r>
-        <w:lastRenderedPageBreak/>
-        <w:t xml:space="preserve">   - b) Locale</w:t>
-      </w:r>
-    </w:p>
-    <w:p>
-      <w:r>
-        <w:t xml:space="preserve">   - c) Universelle</w:t>
-      </w:r>
-    </w:p>
-    <w:p>
-      <w:r>
-        <w:t xml:space="preserve">   - d) Permanente</w:t>
-      </w:r>
-    </w:p>
-    <w:p/>
-    <w:p>
-      <w:r>
-        <w:t>2. **Moyenne (à trous) :**</w:t>
-      </w:r>
-    </w:p>
-    <w:p>
-      <w:r>
-        <w:t xml:space="preserve">   Complétez le code pour démontrer la portée locale d'une variable :</w:t>
-      </w:r>
-    </w:p>
-    <w:p>
-      <w:r>
-        <w:t xml:space="preserve">   ```python</w:t>
-      </w:r>
-    </w:p>
-    <w:p>
-      <w:r>
-        <w:t xml:space="preserve">   def ma_fonction():</w:t>
-      </w:r>
-    </w:p>
-    <w:p>
-      <w:r>
-        <w:t xml:space="preserve">       x = 10</w:t>
-      </w:r>
-    </w:p>
-    <w:p>
-      <w:r>
-        <w:t xml:space="preserve">       print(x)</w:t>
-      </w:r>
-    </w:p>
-    <w:p/>
-    <w:p>
-      <w:r>
-        <w:t xml:space="preserve">   ma_fonction()</w:t>
-      </w:r>
-    </w:p>
-    <w:p>
-      <w:r>
-        <w:t xml:space="preserve">   print(_________)</w:t>
-      </w:r>
-    </w:p>
-    <w:p>
-      <w:r>
-        <w:t xml:space="preserve">   ```</w:t>
-      </w:r>
-    </w:p>
-    <w:p/>
-    <w:p>
-      <w:r>
-        <w:t>3. **Difficile (composition) :**</w:t>
-      </w:r>
-    </w:p>
-    <w:p>
-      <w:r>
-        <w:t xml:space="preserve">   Expliquez la différence entre les variables locales et globales en Python. Donnez un exemple de code pour illustrer chaque type de variable.</w:t>
-      </w:r>
-    </w:p>
-    <w:p/>
-    <w:p>
-      <w:r>
-        <w:t xml:space="preserve">J'espère que ce quiz vous sera utile ! Si vous avez besoin de plus de questions ou d'explications, n'hésitez pas à demander. </w:t>
-      </w:r>
-      <w:r>
-        <w:rPr>
-          <w:rFonts w:ascii="Apple Color Emoji" w:hAnsi="Apple Color Emoji" w:cs="Apple Color Emoji"/>
-        </w:rPr>
-        <w:t>😊</w:t>
-      </w:r>
-    </w:p>
-    <w:p/>
-    <w:p>
-      <w:r>
-        <w:t>Source : conversation avec Copilot, 2024-10-12</w:t>
-      </w:r>
-    </w:p>
-    <w:p>
-      <w:r>
-        <w:t>(1) Créez un jeu de quiz en utilisant Python. https://www.youtube.com/watch?v=a6ppoztgt-A.</w:t>
-      </w:r>
-    </w:p>
-    <w:p>
-      <w:r>
-        <w:t>(2) How To Make A Quiz Game Using Python (Tutorial). https://www.youtube.com/watch?v=iWJyAwYrBO0.</w:t>
-      </w:r>
-    </w:p>
-    <w:p>
-      <w:r>
-        <w:lastRenderedPageBreak/>
+        <w:t xml:space="preserve">(2) How To Make </w:t>
+      </w:r>
+      <w:proofErr w:type="gramStart"/>
+      <w:r>
+        <w:rPr>
+          <w:lang w:val="en-CA"/>
+        </w:rPr>
+        <w:t>A</w:t>
+      </w:r>
+      <w:proofErr w:type="gramEnd"/>
+      <w:r>
+        <w:rPr>
+          <w:lang w:val="en-CA"/>
+        </w:rPr>
+        <w:t xml:space="preserve"> Quiz Game Using Python (Tutorial). https://www.youtube.com/watch?v=iWJyAwYrBO0.</w:t>
+      </w:r>
+    </w:p>
+    <w:p>
+      <w:pPr>
+        <w:rPr>
+          <w:lang w:val="en-CA"/>
+        </w:rPr>
+      </w:pPr>
+      <w:r>
+        <w:rPr>
+          <w:lang w:val="en-CA"/>
+        </w:rPr>
         <w:t>(3) CREATE A QUIZ IN PYTHON | learn to code in python for beginners (python tutorial for beginners). https://www.youtube.com/watch?v=swstbE2bH4k.</w:t>
       </w:r>
     </w:p>
@@ -864,8 +1849,30 @@
       </w:r>
     </w:p>
     <w:p>
-      <w:r>
-        <w:t>(5) Build a Quiz Application With Python. https://realpython.com/python-quiz-application/.</w:t>
+      <w:pPr>
+        <w:rPr>
+          <w:lang w:val="en-CA"/>
+        </w:rPr>
+      </w:pPr>
+      <w:r>
+        <w:rPr>
+          <w:lang w:val="en-CA"/>
+        </w:rPr>
+        <w:t xml:space="preserve">(5) Build a Quiz Application </w:t>
+      </w:r>
+      <w:proofErr w:type="gramStart"/>
+      <w:r>
+        <w:rPr>
+          <w:lang w:val="en-CA"/>
+        </w:rPr>
+        <w:t>With</w:t>
+      </w:r>
+      <w:proofErr w:type="gramEnd"/>
+      <w:r>
+        <w:rPr>
+          <w:lang w:val="en-CA"/>
+        </w:rPr>
+        <w:t xml:space="preserve"> Python. https://realpython.com/python-quiz-application/.</w:t>
       </w:r>
     </w:p>
     <w:p>
@@ -884,27 +1891,67 @@
       </w:r>
     </w:p>
     <w:p>
-      <w:r>
+      <w:pPr>
+        <w:rPr>
+          <w:lang w:val="en-CA"/>
+        </w:rPr>
+      </w:pPr>
+      <w:r>
+        <w:rPr>
+          <w:lang w:val="en-CA"/>
+        </w:rPr>
         <w:t>(9) undefined. https://www.twitch.tv/gunzz___.</w:t>
       </w:r>
     </w:p>
     <w:p>
-      <w:r>
+      <w:pPr>
+        <w:rPr>
+          <w:lang w:val="en-CA"/>
+        </w:rPr>
+      </w:pPr>
+      <w:r>
+        <w:rPr>
+          <w:lang w:val="en-CA"/>
+        </w:rPr>
         <w:t>(10) undefined. https://www.youtube.com/c/GunzzYT.</w:t>
       </w:r>
     </w:p>
     <w:p>
-      <w:r>
+      <w:pPr>
+        <w:rPr>
+          <w:lang w:val="en-CA"/>
+        </w:rPr>
+      </w:pPr>
+      <w:r>
+        <w:rPr>
+          <w:lang w:val="en-CA"/>
+        </w:rPr>
         <w:t>(11) undefined. https://www.instagram.com/gunzz____/.</w:t>
       </w:r>
     </w:p>
     <w:p>
-      <w:r>
+      <w:pPr>
+        <w:rPr>
+          <w:lang w:val="en-CA"/>
+        </w:rPr>
+      </w:pPr>
+      <w:r>
+        <w:rPr>
+          <w:lang w:val="en-CA"/>
+        </w:rPr>
         <w:t>(12) undefined. https://twitter.com/ZzzGunzz.</w:t>
       </w:r>
     </w:p>
     <w:p>
-      <w:r>
+      <w:pPr>
+        <w:rPr>
+          <w:lang w:val="en-CA"/>
+        </w:rPr>
+      </w:pPr>
+      <w:r>
+        <w:rPr>
+          <w:lang w:val="en-CA"/>
+        </w:rPr>
         <w:t>(13) undefined. https://www.artstation.com/ogun_bicici.</w:t>
       </w:r>
     </w:p>

</xml_diff>